<commit_message>
updated part 2 added bag of words
</commit_message>
<xml_diff>
--- a/SVM.docx
+++ b/SVM.docx
@@ -2,10 +2,16 @@
 <file path=word/document.xml><?xml version="1.0" encoding="utf-8"?>
 <w:document xmlns:wpc="http://schemas.microsoft.com/office/word/2010/wordprocessingCanvas" xmlns:cx="http://schemas.microsoft.com/office/drawing/2014/chartex" xmlns:cx1="http://schemas.microsoft.com/office/drawing/2015/9/8/chartex" xmlns:cx2="http://schemas.microsoft.com/office/drawing/2015/10/21/chartex" xmlns:cx3="http://schemas.microsoft.com/office/drawing/2016/5/9/chartex" xmlns:cx4="http://schemas.microsoft.com/office/drawing/2016/5/10/chartex" xmlns:cx5="http://schemas.microsoft.com/office/drawing/2016/5/11/chartex" xmlns:cx6="http://schemas.microsoft.com/office/drawing/2016/5/12/chartex" xmlns:cx7="http://schemas.microsoft.com/office/drawing/2016/5/13/chartex" xmlns:cx8="http://schemas.microsoft.com/office/drawing/2016/5/14/chartex" xmlns:mc="http://schemas.openxmlformats.org/markup-compatibility/2006" xmlns:aink="http://schemas.microsoft.com/office/drawing/2016/ink" xmlns:am3d="http://schemas.microsoft.com/office/drawing/2017/model3d" xmlns:o="urn:schemas-microsoft-com:office:office" xmlns:r="http://schemas.openxmlformats.org/officeDocument/2006/relationships" xmlns:m="http://schemas.openxmlformats.org/officeDocument/2006/math" xmlns:v="urn:schemas-microsoft-com:vml" xmlns:wp14="http://schemas.microsoft.com/office/word/2010/wordprocessingDrawing" xmlns:wp="http://schemas.openxmlformats.org/drawingml/2006/wordprocessingDrawing" xmlns:w10="urn:schemas-microsoft-com:office:word" xmlns:w="http://schemas.openxmlformats.org/wordprocessingml/2006/main" xmlns:w14="http://schemas.microsoft.com/office/word/2010/wordml" xmlns:w15="http://schemas.microsoft.com/office/word/2012/wordml" xmlns:w16cid="http://schemas.microsoft.com/office/word/2016/wordml/cid" xmlns:w16se="http://schemas.microsoft.com/office/word/2015/wordml/symex" xmlns:wpg="http://schemas.microsoft.com/office/word/2010/wordprocessingGroup" xmlns:wpi="http://schemas.microsoft.com/office/word/2010/wordprocessingInk" xmlns:wne="http://schemas.microsoft.com/office/word/2006/wordml" xmlns:wps="http://schemas.microsoft.com/office/word/2010/wordprocessingShape" mc:Ignorable="w14 w15 w16se w16cid wp14">
   <w:body>
+    <w:p>
+      <w:bookmarkStart w:id="0" w:name="_GoBack"/>
+      <w:bookmarkEnd w:id="0"/>
+      <w:r>
+        <w:t>W</w:t>
+      </w:r>
+    </w:p>
     <w:p/>
     <w:tbl>
       <w:tblPr>
-        <w:tblStyle w:val="PlainTable3"/>
         <w:tblW w:w="0" w:type="auto"/>
         <w:tblLook w:val="04A0" w:firstRow="1" w:lastRow="0" w:firstColumn="1" w:lastColumn="0" w:noHBand="0" w:noVBand="1"/>
       </w:tblPr>
@@ -16,16 +22,11 @@
         <w:gridCol w:w="2340"/>
       </w:tblGrid>
       <w:tr>
-        <w:trPr>
-          <w:cnfStyle w:val="100000000000" w:firstRow="1" w:lastRow="0" w:firstColumn="0" w:lastColumn="0" w:oddVBand="0" w:evenVBand="0" w:oddHBand="0" w:evenHBand="0" w:firstRowFirstColumn="0" w:firstRowLastColumn="0" w:lastRowFirstColumn="0" w:lastRowLastColumn="0"/>
-        </w:trPr>
-        <w:tc>
-          <w:tcPr>
-            <w:cnfStyle w:val="001000000100" w:firstRow="0" w:lastRow="0" w:firstColumn="1" w:lastColumn="0" w:oddVBand="0" w:evenVBand="0" w:oddHBand="0" w:evenHBand="0" w:firstRowFirstColumn="1" w:firstRowLastColumn="0" w:lastRowFirstColumn="0" w:lastRowLastColumn="0"/>
-            <w:tcW w:w="2340" w:type="dxa"/>
-          </w:tcPr>
-          <w:p>
-            <w:bookmarkStart w:id="0" w:name="_Hlk36152632"/>
+        <w:tc>
+          <w:tcPr>
+            <w:tcW w:w="2340" w:type="dxa"/>
+          </w:tcPr>
+          <w:p>
             <w:r>
               <w:t>C</w:t>
             </w:r>
@@ -36,9 +37,6 @@
             <w:tcW w:w="2340" w:type="dxa"/>
           </w:tcPr>
           <w:p>
-            <w:pPr>
-              <w:cnfStyle w:val="100000000000" w:firstRow="1" w:lastRow="0" w:firstColumn="0" w:lastColumn="0" w:oddVBand="0" w:evenVBand="0" w:oddHBand="0" w:evenHBand="0" w:firstRowFirstColumn="0" w:firstRowLastColumn="0" w:lastRowFirstColumn="0" w:lastRowLastColumn="0"/>
-            </w:pPr>
             <w:r>
               <w:t>Precision</w:t>
             </w:r>
@@ -49,9 +47,6 @@
             <w:tcW w:w="2340" w:type="dxa"/>
           </w:tcPr>
           <w:p>
-            <w:pPr>
-              <w:cnfStyle w:val="100000000000" w:firstRow="1" w:lastRow="0" w:firstColumn="0" w:lastColumn="0" w:oddVBand="0" w:evenVBand="0" w:oddHBand="0" w:evenHBand="0" w:firstRowFirstColumn="0" w:firstRowLastColumn="0" w:lastRowFirstColumn="0" w:lastRowLastColumn="0"/>
-            </w:pPr>
             <w:r>
               <w:t>Recall</w:t>
             </w:r>
@@ -62,9 +57,6 @@
             <w:tcW w:w="2340" w:type="dxa"/>
           </w:tcPr>
           <w:p>
-            <w:pPr>
-              <w:cnfStyle w:val="100000000000" w:firstRow="1" w:lastRow="0" w:firstColumn="0" w:lastColumn="0" w:oddVBand="0" w:evenVBand="0" w:oddHBand="0" w:evenHBand="0" w:firstRowFirstColumn="0" w:firstRowLastColumn="0" w:lastRowFirstColumn="0" w:lastRowLastColumn="0"/>
-            </w:pPr>
             <w:r>
               <w:t>F1-Score</w:t>
             </w:r>
@@ -72,12 +64,8 @@
         </w:tc>
       </w:tr>
       <w:tr>
-        <w:trPr>
-          <w:cnfStyle w:val="000000100000" w:firstRow="0" w:lastRow="0" w:firstColumn="0" w:lastColumn="0" w:oddVBand="0" w:evenVBand="0" w:oddHBand="1" w:evenHBand="0" w:firstRowFirstColumn="0" w:firstRowLastColumn="0" w:lastRowFirstColumn="0" w:lastRowLastColumn="0"/>
-        </w:trPr>
-        <w:tc>
-          <w:tcPr>
-            <w:cnfStyle w:val="001000000000" w:firstRow="0" w:lastRow="0" w:firstColumn="1" w:lastColumn="0" w:oddVBand="0" w:evenVBand="0" w:oddHBand="0" w:evenHBand="0" w:firstRowFirstColumn="0" w:firstRowLastColumn="0" w:lastRowFirstColumn="0" w:lastRowLastColumn="0"/>
+        <w:tc>
+          <w:tcPr>
             <w:tcW w:w="2340" w:type="dxa"/>
           </w:tcPr>
           <w:p>
@@ -91,45 +79,35 @@
             <w:tcW w:w="2340" w:type="dxa"/>
           </w:tcPr>
           <w:p>
-            <w:pPr>
-              <w:cnfStyle w:val="000000100000" w:firstRow="0" w:lastRow="0" w:firstColumn="0" w:lastColumn="0" w:oddVBand="0" w:evenVBand="0" w:oddHBand="1" w:evenHBand="0" w:firstRowFirstColumn="0" w:firstRowLastColumn="0" w:lastRowFirstColumn="0" w:lastRowLastColumn="0"/>
-            </w:pPr>
-            <w:r>
-              <w:t>0.53</w:t>
-            </w:r>
-          </w:p>
-        </w:tc>
-        <w:tc>
-          <w:tcPr>
-            <w:tcW w:w="2340" w:type="dxa"/>
-          </w:tcPr>
-          <w:p>
-            <w:pPr>
-              <w:cnfStyle w:val="000000100000" w:firstRow="0" w:lastRow="0" w:firstColumn="0" w:lastColumn="0" w:oddVBand="0" w:evenVBand="0" w:oddHBand="1" w:evenHBand="0" w:firstRowFirstColumn="0" w:firstRowLastColumn="0" w:lastRowFirstColumn="0" w:lastRowLastColumn="0"/>
-            </w:pPr>
-            <w:r>
-              <w:t>0.72</w:t>
-            </w:r>
-          </w:p>
-        </w:tc>
-        <w:tc>
-          <w:tcPr>
-            <w:tcW w:w="2340" w:type="dxa"/>
-          </w:tcPr>
-          <w:p>
-            <w:pPr>
-              <w:cnfStyle w:val="000000100000" w:firstRow="0" w:lastRow="0" w:firstColumn="0" w:lastColumn="0" w:oddVBand="0" w:evenVBand="0" w:oddHBand="1" w:evenHBand="0" w:firstRowFirstColumn="0" w:firstRowLastColumn="0" w:lastRowFirstColumn="0" w:lastRowLastColumn="0"/>
-            </w:pPr>
-            <w:r>
-              <w:t>0.61</w:t>
-            </w:r>
-          </w:p>
-        </w:tc>
-      </w:tr>
-      <w:tr>
-        <w:tc>
-          <w:tcPr>
-            <w:cnfStyle w:val="001000000000" w:firstRow="0" w:lastRow="0" w:firstColumn="1" w:lastColumn="0" w:oddVBand="0" w:evenVBand="0" w:oddHBand="0" w:evenHBand="0" w:firstRowFirstColumn="0" w:firstRowLastColumn="0" w:lastRowFirstColumn="0" w:lastRowLastColumn="0"/>
+            <w:r>
+              <w:t>1.0</w:t>
+            </w:r>
+          </w:p>
+        </w:tc>
+        <w:tc>
+          <w:tcPr>
+            <w:tcW w:w="2340" w:type="dxa"/>
+          </w:tcPr>
+          <w:p>
+            <w:r>
+              <w:t>0.54</w:t>
+            </w:r>
+          </w:p>
+        </w:tc>
+        <w:tc>
+          <w:tcPr>
+            <w:tcW w:w="2340" w:type="dxa"/>
+          </w:tcPr>
+          <w:p>
+            <w:r>
+              <w:t>0.7</w:t>
+            </w:r>
+          </w:p>
+        </w:tc>
+      </w:tr>
+      <w:tr>
+        <w:tc>
+          <w:tcPr>
             <w:tcW w:w="2340" w:type="dxa"/>
           </w:tcPr>
           <w:p>
@@ -143,48 +121,35 @@
             <w:tcW w:w="2340" w:type="dxa"/>
           </w:tcPr>
           <w:p>
-            <w:pPr>
-              <w:cnfStyle w:val="000000000000" w:firstRow="0" w:lastRow="0" w:firstColumn="0" w:lastColumn="0" w:oddVBand="0" w:evenVBand="0" w:oddHBand="0" w:evenHBand="0" w:firstRowFirstColumn="0" w:firstRowLastColumn="0" w:lastRowFirstColumn="0" w:lastRowLastColumn="0"/>
-            </w:pPr>
-            <w:r>
-              <w:t>0.53</w:t>
-            </w:r>
-          </w:p>
-        </w:tc>
-        <w:tc>
-          <w:tcPr>
-            <w:tcW w:w="2340" w:type="dxa"/>
-          </w:tcPr>
-          <w:p>
-            <w:pPr>
-              <w:cnfStyle w:val="000000000000" w:firstRow="0" w:lastRow="0" w:firstColumn="0" w:lastColumn="0" w:oddVBand="0" w:evenVBand="0" w:oddHBand="0" w:evenHBand="0" w:firstRowFirstColumn="0" w:firstRowLastColumn="0" w:lastRowFirstColumn="0" w:lastRowLastColumn="0"/>
-            </w:pPr>
-            <w:r>
-              <w:t>0.72</w:t>
-            </w:r>
-          </w:p>
-        </w:tc>
-        <w:tc>
-          <w:tcPr>
-            <w:tcW w:w="2340" w:type="dxa"/>
-          </w:tcPr>
-          <w:p>
-            <w:pPr>
-              <w:cnfStyle w:val="000000000000" w:firstRow="0" w:lastRow="0" w:firstColumn="0" w:lastColumn="0" w:oddVBand="0" w:evenVBand="0" w:oddHBand="0" w:evenHBand="0" w:firstRowFirstColumn="0" w:firstRowLastColumn="0" w:lastRowFirstColumn="0" w:lastRowLastColumn="0"/>
-            </w:pPr>
-            <w:r>
-              <w:t>0.61</w:t>
-            </w:r>
-          </w:p>
-        </w:tc>
-      </w:tr>
-      <w:tr>
-        <w:trPr>
-          <w:cnfStyle w:val="000000100000" w:firstRow="0" w:lastRow="0" w:firstColumn="0" w:lastColumn="0" w:oddVBand="0" w:evenVBand="0" w:oddHBand="1" w:evenHBand="0" w:firstRowFirstColumn="0" w:firstRowLastColumn="0" w:lastRowFirstColumn="0" w:lastRowLastColumn="0"/>
-        </w:trPr>
-        <w:tc>
-          <w:tcPr>
-            <w:cnfStyle w:val="001000000000" w:firstRow="0" w:lastRow="0" w:firstColumn="1" w:lastColumn="0" w:oddVBand="0" w:evenVBand="0" w:oddHBand="0" w:evenHBand="0" w:firstRowFirstColumn="0" w:firstRowLastColumn="0" w:lastRowFirstColumn="0" w:lastRowLastColumn="0"/>
+            <w:r>
+              <w:t>1.0</w:t>
+            </w:r>
+          </w:p>
+        </w:tc>
+        <w:tc>
+          <w:tcPr>
+            <w:tcW w:w="2340" w:type="dxa"/>
+          </w:tcPr>
+          <w:p>
+            <w:r>
+              <w:t>0.54</w:t>
+            </w:r>
+          </w:p>
+        </w:tc>
+        <w:tc>
+          <w:tcPr>
+            <w:tcW w:w="2340" w:type="dxa"/>
+          </w:tcPr>
+          <w:p>
+            <w:r>
+              <w:t>0.7</w:t>
+            </w:r>
+          </w:p>
+        </w:tc>
+      </w:tr>
+      <w:tr>
+        <w:tc>
+          <w:tcPr>
             <w:tcW w:w="2340" w:type="dxa"/>
           </w:tcPr>
           <w:p>
@@ -198,45 +163,35 @@
             <w:tcW w:w="2340" w:type="dxa"/>
           </w:tcPr>
           <w:p>
-            <w:pPr>
-              <w:cnfStyle w:val="000000100000" w:firstRow="0" w:lastRow="0" w:firstColumn="0" w:lastColumn="0" w:oddVBand="0" w:evenVBand="0" w:oddHBand="1" w:evenHBand="0" w:firstRowFirstColumn="0" w:firstRowLastColumn="0" w:lastRowFirstColumn="0" w:lastRowLastColumn="0"/>
-            </w:pPr>
-            <w:r>
-              <w:t>0.53</w:t>
-            </w:r>
-          </w:p>
-        </w:tc>
-        <w:tc>
-          <w:tcPr>
-            <w:tcW w:w="2340" w:type="dxa"/>
-          </w:tcPr>
-          <w:p>
-            <w:pPr>
-              <w:cnfStyle w:val="000000100000" w:firstRow="0" w:lastRow="0" w:firstColumn="0" w:lastColumn="0" w:oddVBand="0" w:evenVBand="0" w:oddHBand="1" w:evenHBand="0" w:firstRowFirstColumn="0" w:firstRowLastColumn="0" w:lastRowFirstColumn="0" w:lastRowLastColumn="0"/>
-            </w:pPr>
-            <w:r>
-              <w:t>0.72</w:t>
-            </w:r>
-          </w:p>
-        </w:tc>
-        <w:tc>
-          <w:tcPr>
-            <w:tcW w:w="2340" w:type="dxa"/>
-          </w:tcPr>
-          <w:p>
-            <w:pPr>
-              <w:cnfStyle w:val="000000100000" w:firstRow="0" w:lastRow="0" w:firstColumn="0" w:lastColumn="0" w:oddVBand="0" w:evenVBand="0" w:oddHBand="1" w:evenHBand="0" w:firstRowFirstColumn="0" w:firstRowLastColumn="0" w:lastRowFirstColumn="0" w:lastRowLastColumn="0"/>
-            </w:pPr>
-            <w:r>
-              <w:t>0.61</w:t>
-            </w:r>
-          </w:p>
-        </w:tc>
-      </w:tr>
-      <w:tr>
-        <w:tc>
-          <w:tcPr>
-            <w:cnfStyle w:val="001000000000" w:firstRow="0" w:lastRow="0" w:firstColumn="1" w:lastColumn="0" w:oddVBand="0" w:evenVBand="0" w:oddHBand="0" w:evenHBand="0" w:firstRowFirstColumn="0" w:firstRowLastColumn="0" w:lastRowFirstColumn="0" w:lastRowLastColumn="0"/>
+            <w:r>
+              <w:t>1.0</w:t>
+            </w:r>
+          </w:p>
+        </w:tc>
+        <w:tc>
+          <w:tcPr>
+            <w:tcW w:w="2340" w:type="dxa"/>
+          </w:tcPr>
+          <w:p>
+            <w:r>
+              <w:t>0.54</w:t>
+            </w:r>
+          </w:p>
+        </w:tc>
+        <w:tc>
+          <w:tcPr>
+            <w:tcW w:w="2340" w:type="dxa"/>
+          </w:tcPr>
+          <w:p>
+            <w:r>
+              <w:t>0.7</w:t>
+            </w:r>
+          </w:p>
+        </w:tc>
+      </w:tr>
+      <w:tr>
+        <w:tc>
+          <w:tcPr>
             <w:tcW w:w="2340" w:type="dxa"/>
           </w:tcPr>
           <w:p>
@@ -250,48 +205,35 @@
             <w:tcW w:w="2340" w:type="dxa"/>
           </w:tcPr>
           <w:p>
-            <w:pPr>
-              <w:cnfStyle w:val="000000000000" w:firstRow="0" w:lastRow="0" w:firstColumn="0" w:lastColumn="0" w:oddVBand="0" w:evenVBand="0" w:oddHBand="0" w:evenHBand="0" w:firstRowFirstColumn="0" w:firstRowLastColumn="0" w:lastRowFirstColumn="0" w:lastRowLastColumn="0"/>
-            </w:pPr>
-            <w:r>
-              <w:t>0.55</w:t>
-            </w:r>
-          </w:p>
-        </w:tc>
-        <w:tc>
-          <w:tcPr>
-            <w:tcW w:w="2340" w:type="dxa"/>
-          </w:tcPr>
-          <w:p>
-            <w:pPr>
-              <w:cnfStyle w:val="000000000000" w:firstRow="0" w:lastRow="0" w:firstColumn="0" w:lastColumn="0" w:oddVBand="0" w:evenVBand="0" w:oddHBand="0" w:evenHBand="0" w:firstRowFirstColumn="0" w:firstRowLastColumn="0" w:lastRowFirstColumn="0" w:lastRowLastColumn="0"/>
-            </w:pPr>
-            <w:r>
-              <w:t>0.72</w:t>
-            </w:r>
-          </w:p>
-        </w:tc>
-        <w:tc>
-          <w:tcPr>
-            <w:tcW w:w="2340" w:type="dxa"/>
-          </w:tcPr>
-          <w:p>
-            <w:pPr>
-              <w:cnfStyle w:val="000000000000" w:firstRow="0" w:lastRow="0" w:firstColumn="0" w:lastColumn="0" w:oddVBand="0" w:evenVBand="0" w:oddHBand="0" w:evenHBand="0" w:firstRowFirstColumn="0" w:firstRowLastColumn="0" w:lastRowFirstColumn="0" w:lastRowLastColumn="0"/>
-            </w:pPr>
-            <w:r>
-              <w:t>0.62</w:t>
-            </w:r>
-          </w:p>
-        </w:tc>
-      </w:tr>
-      <w:tr>
-        <w:trPr>
-          <w:cnfStyle w:val="000000100000" w:firstRow="0" w:lastRow="0" w:firstColumn="0" w:lastColumn="0" w:oddVBand="0" w:evenVBand="0" w:oddHBand="1" w:evenHBand="0" w:firstRowFirstColumn="0" w:firstRowLastColumn="0" w:lastRowFirstColumn="0" w:lastRowLastColumn="0"/>
-        </w:trPr>
-        <w:tc>
-          <w:tcPr>
-            <w:cnfStyle w:val="001000000000" w:firstRow="0" w:lastRow="0" w:firstColumn="1" w:lastColumn="0" w:oddVBand="0" w:evenVBand="0" w:oddHBand="0" w:evenHBand="0" w:firstRowFirstColumn="0" w:firstRowLastColumn="0" w:lastRowFirstColumn="0" w:lastRowLastColumn="0"/>
+            <w:r>
+              <w:t>0.97</w:t>
+            </w:r>
+          </w:p>
+        </w:tc>
+        <w:tc>
+          <w:tcPr>
+            <w:tcW w:w="2340" w:type="dxa"/>
+          </w:tcPr>
+          <w:p>
+            <w:r>
+              <w:t>0.54</w:t>
+            </w:r>
+          </w:p>
+        </w:tc>
+        <w:tc>
+          <w:tcPr>
+            <w:tcW w:w="2340" w:type="dxa"/>
+          </w:tcPr>
+          <w:p>
+            <w:r>
+              <w:t>0.69</w:t>
+            </w:r>
+          </w:p>
+        </w:tc>
+      </w:tr>
+      <w:tr>
+        <w:tc>
+          <w:tcPr>
             <w:tcW w:w="2340" w:type="dxa"/>
           </w:tcPr>
           <w:p>
@@ -305,9 +247,58 @@
             <w:tcW w:w="2340" w:type="dxa"/>
           </w:tcPr>
           <w:p>
-            <w:pPr>
-              <w:cnfStyle w:val="000000100000" w:firstRow="0" w:lastRow="0" w:firstColumn="0" w:lastColumn="0" w:oddVBand="0" w:evenVBand="0" w:oddHBand="1" w:evenHBand="0" w:firstRowFirstColumn="0" w:firstRowLastColumn="0" w:lastRowFirstColumn="0" w:lastRowLastColumn="0"/>
-            </w:pPr>
+            <w:r>
+              <w:t>0.97</w:t>
+            </w:r>
+          </w:p>
+        </w:tc>
+        <w:tc>
+          <w:tcPr>
+            <w:tcW w:w="2340" w:type="dxa"/>
+          </w:tcPr>
+          <w:p>
+            <w:r>
+              <w:t>0.54</w:t>
+            </w:r>
+          </w:p>
+        </w:tc>
+        <w:tc>
+          <w:tcPr>
+            <w:tcW w:w="2340" w:type="dxa"/>
+          </w:tcPr>
+          <w:p>
+            <w:r>
+              <w:t>0.69</w:t>
+            </w:r>
+          </w:p>
+        </w:tc>
+      </w:tr>
+      <w:tr>
+        <w:tc>
+          <w:tcPr>
+            <w:tcW w:w="2340" w:type="dxa"/>
+          </w:tcPr>
+          <w:p>
+            <w:r>
+              <w:t>10.0</w:t>
+            </w:r>
+          </w:p>
+        </w:tc>
+        <w:tc>
+          <w:tcPr>
+            <w:tcW w:w="2340" w:type="dxa"/>
+          </w:tcPr>
+          <w:p>
+            <w:r>
+              <w:t>0.92</w:t>
+            </w:r>
+          </w:p>
+        </w:tc>
+        <w:tc>
+          <w:tcPr>
+            <w:tcW w:w="2340" w:type="dxa"/>
+          </w:tcPr>
+          <w:p>
             <w:r>
               <w:t>0.56</w:t>
             </w:r>
@@ -318,32 +309,435 @@
             <w:tcW w:w="2340" w:type="dxa"/>
           </w:tcPr>
           <w:p>
-            <w:pPr>
-              <w:cnfStyle w:val="000000100000" w:firstRow="0" w:lastRow="0" w:firstColumn="0" w:lastColumn="0" w:oddVBand="0" w:evenVBand="0" w:oddHBand="1" w:evenHBand="0" w:firstRowFirstColumn="0" w:firstRowLastColumn="0" w:lastRowFirstColumn="0" w:lastRowLastColumn="0"/>
-            </w:pPr>
-            <w:r>
-              <w:t>0.72</w:t>
-            </w:r>
-          </w:p>
-        </w:tc>
-        <w:tc>
-          <w:tcPr>
-            <w:tcW w:w="2340" w:type="dxa"/>
-          </w:tcPr>
-          <w:p>
-            <w:pPr>
-              <w:cnfStyle w:val="000000100000" w:firstRow="0" w:lastRow="0" w:firstColumn="0" w:lastColumn="0" w:oddVBand="0" w:evenVBand="0" w:oddHBand="1" w:evenHBand="0" w:firstRowFirstColumn="0" w:firstRowLastColumn="0" w:lastRowFirstColumn="0" w:lastRowLastColumn="0"/>
-            </w:pPr>
-            <w:r>
-              <w:t>0.62</w:t>
-            </w:r>
-          </w:p>
-        </w:tc>
-      </w:tr>
-      <w:tr>
-        <w:tc>
-          <w:tcPr>
-            <w:cnfStyle w:val="001000000000" w:firstRow="0" w:lastRow="0" w:firstColumn="1" w:lastColumn="0" w:oddVBand="0" w:evenVBand="0" w:oddHBand="0" w:evenHBand="0" w:firstRowFirstColumn="0" w:firstRowLastColumn="0" w:lastRowFirstColumn="0" w:lastRowLastColumn="0"/>
+            <w:r>
+              <w:t>0.69</w:t>
+            </w:r>
+          </w:p>
+        </w:tc>
+      </w:tr>
+      <w:tr>
+        <w:tc>
+          <w:tcPr>
+            <w:tcW w:w="2340" w:type="dxa"/>
+          </w:tcPr>
+          <w:p>
+            <w:r>
+              <w:t>50.0</w:t>
+            </w:r>
+          </w:p>
+        </w:tc>
+        <w:tc>
+          <w:tcPr>
+            <w:tcW w:w="2340" w:type="dxa"/>
+          </w:tcPr>
+          <w:p>
+            <w:r>
+              <w:t>0.92</w:t>
+            </w:r>
+          </w:p>
+        </w:tc>
+        <w:tc>
+          <w:tcPr>
+            <w:tcW w:w="2340" w:type="dxa"/>
+          </w:tcPr>
+          <w:p>
+            <w:r>
+              <w:t>0.56</w:t>
+            </w:r>
+          </w:p>
+        </w:tc>
+        <w:tc>
+          <w:tcPr>
+            <w:tcW w:w="2340" w:type="dxa"/>
+          </w:tcPr>
+          <w:p>
+            <w:r>
+              <w:t>0.69</w:t>
+            </w:r>
+          </w:p>
+        </w:tc>
+      </w:tr>
+      <w:tr>
+        <w:tc>
+          <w:tcPr>
+            <w:tcW w:w="2340" w:type="dxa"/>
+          </w:tcPr>
+          <w:p>
+            <w:r>
+              <w:t>100.0</w:t>
+            </w:r>
+          </w:p>
+        </w:tc>
+        <w:tc>
+          <w:tcPr>
+            <w:tcW w:w="2340" w:type="dxa"/>
+          </w:tcPr>
+          <w:p>
+            <w:r>
+              <w:t>0.92</w:t>
+            </w:r>
+          </w:p>
+        </w:tc>
+        <w:tc>
+          <w:tcPr>
+            <w:tcW w:w="2340" w:type="dxa"/>
+          </w:tcPr>
+          <w:p>
+            <w:r>
+              <w:t>0.56</w:t>
+            </w:r>
+          </w:p>
+        </w:tc>
+        <w:tc>
+          <w:tcPr>
+            <w:tcW w:w="2340" w:type="dxa"/>
+          </w:tcPr>
+          <w:p>
+            <w:r>
+              <w:t>0.69</w:t>
+            </w:r>
+          </w:p>
+        </w:tc>
+      </w:tr>
+      <w:tr>
+        <w:tc>
+          <w:tcPr>
+            <w:tcW w:w="2340" w:type="dxa"/>
+          </w:tcPr>
+          <w:p>
+            <w:r>
+              <w:t>1000.0</w:t>
+            </w:r>
+          </w:p>
+        </w:tc>
+        <w:tc>
+          <w:tcPr>
+            <w:tcW w:w="2340" w:type="dxa"/>
+          </w:tcPr>
+          <w:p>
+            <w:r>
+              <w:t>0.88</w:t>
+            </w:r>
+          </w:p>
+        </w:tc>
+        <w:tc>
+          <w:tcPr>
+            <w:tcW w:w="2340" w:type="dxa"/>
+          </w:tcPr>
+          <w:p>
+            <w:r>
+              <w:t>0.57</w:t>
+            </w:r>
+          </w:p>
+        </w:tc>
+        <w:tc>
+          <w:tcPr>
+            <w:tcW w:w="2340" w:type="dxa"/>
+          </w:tcPr>
+          <w:p>
+            <w:r>
+              <w:t>0.69</w:t>
+            </w:r>
+          </w:p>
+        </w:tc>
+      </w:tr>
+      <w:tr>
+        <w:tc>
+          <w:tcPr>
+            <w:tcW w:w="2340" w:type="dxa"/>
+          </w:tcPr>
+          <w:p>
+            <w:r>
+              <w:t>10000.0</w:t>
+            </w:r>
+          </w:p>
+        </w:tc>
+        <w:tc>
+          <w:tcPr>
+            <w:tcW w:w="2340" w:type="dxa"/>
+          </w:tcPr>
+          <w:p>
+            <w:r>
+              <w:t>0.84</w:t>
+            </w:r>
+          </w:p>
+        </w:tc>
+        <w:tc>
+          <w:tcPr>
+            <w:tcW w:w="2340" w:type="dxa"/>
+          </w:tcPr>
+          <w:p>
+            <w:r>
+              <w:t>0.58</w:t>
+            </w:r>
+          </w:p>
+        </w:tc>
+        <w:tc>
+          <w:tcPr>
+            <w:tcW w:w="2340" w:type="dxa"/>
+          </w:tcPr>
+          <w:p>
+            <w:r>
+              <w:t>0.68</w:t>
+            </w:r>
+          </w:p>
+        </w:tc>
+      </w:tr>
+      <w:tr>
+        <w:tc>
+          <w:tcPr>
+            <w:tcW w:w="2340" w:type="dxa"/>
+          </w:tcPr>
+          <w:p>
+            <w:r>
+              <w:t>C</w:t>
+            </w:r>
+          </w:p>
+        </w:tc>
+        <w:tc>
+          <w:tcPr>
+            <w:tcW w:w="2340" w:type="dxa"/>
+          </w:tcPr>
+          <w:p>
+            <w:r>
+              <w:t>Precision</w:t>
+            </w:r>
+          </w:p>
+        </w:tc>
+        <w:tc>
+          <w:tcPr>
+            <w:tcW w:w="2340" w:type="dxa"/>
+          </w:tcPr>
+          <w:p>
+            <w:r>
+              <w:t>Recall</w:t>
+            </w:r>
+          </w:p>
+        </w:tc>
+        <w:tc>
+          <w:tcPr>
+            <w:tcW w:w="2340" w:type="dxa"/>
+          </w:tcPr>
+          <w:p>
+            <w:r>
+              <w:t>F1-Score</w:t>
+            </w:r>
+          </w:p>
+        </w:tc>
+      </w:tr>
+      <w:tr>
+        <w:tc>
+          <w:tcPr>
+            <w:tcW w:w="2340" w:type="dxa"/>
+          </w:tcPr>
+          <w:p>
+            <w:r>
+              <w:t>0.0001</w:t>
+            </w:r>
+          </w:p>
+        </w:tc>
+        <w:tc>
+          <w:tcPr>
+            <w:tcW w:w="2340" w:type="dxa"/>
+          </w:tcPr>
+          <w:p>
+            <w:r>
+              <w:t>1.0</w:t>
+            </w:r>
+          </w:p>
+        </w:tc>
+        <w:tc>
+          <w:tcPr>
+            <w:tcW w:w="2340" w:type="dxa"/>
+          </w:tcPr>
+          <w:p>
+            <w:r>
+              <w:t>0.81</w:t>
+            </w:r>
+          </w:p>
+        </w:tc>
+        <w:tc>
+          <w:tcPr>
+            <w:tcW w:w="2340" w:type="dxa"/>
+          </w:tcPr>
+          <w:p>
+            <w:r>
+              <w:t>0.9</w:t>
+            </w:r>
+          </w:p>
+        </w:tc>
+      </w:tr>
+      <w:tr>
+        <w:tc>
+          <w:tcPr>
+            <w:tcW w:w="2340" w:type="dxa"/>
+          </w:tcPr>
+          <w:p>
+            <w:r>
+              <w:t>0.001</w:t>
+            </w:r>
+          </w:p>
+        </w:tc>
+        <w:tc>
+          <w:tcPr>
+            <w:tcW w:w="2340" w:type="dxa"/>
+          </w:tcPr>
+          <w:p>
+            <w:r>
+              <w:t>1.0</w:t>
+            </w:r>
+          </w:p>
+        </w:tc>
+        <w:tc>
+          <w:tcPr>
+            <w:tcW w:w="2340" w:type="dxa"/>
+          </w:tcPr>
+          <w:p>
+            <w:r>
+              <w:t>0.81</w:t>
+            </w:r>
+          </w:p>
+        </w:tc>
+        <w:tc>
+          <w:tcPr>
+            <w:tcW w:w="2340" w:type="dxa"/>
+          </w:tcPr>
+          <w:p>
+            <w:r>
+              <w:t>0.9</w:t>
+            </w:r>
+          </w:p>
+        </w:tc>
+      </w:tr>
+      <w:tr>
+        <w:tc>
+          <w:tcPr>
+            <w:tcW w:w="2340" w:type="dxa"/>
+          </w:tcPr>
+          <w:p>
+            <w:r>
+              <w:t>0.01</w:t>
+            </w:r>
+          </w:p>
+        </w:tc>
+        <w:tc>
+          <w:tcPr>
+            <w:tcW w:w="2340" w:type="dxa"/>
+          </w:tcPr>
+          <w:p>
+            <w:r>
+              <w:t>1.0</w:t>
+            </w:r>
+          </w:p>
+        </w:tc>
+        <w:tc>
+          <w:tcPr>
+            <w:tcW w:w="2340" w:type="dxa"/>
+          </w:tcPr>
+          <w:p>
+            <w:r>
+              <w:t>0.81</w:t>
+            </w:r>
+          </w:p>
+        </w:tc>
+        <w:tc>
+          <w:tcPr>
+            <w:tcW w:w="2340" w:type="dxa"/>
+          </w:tcPr>
+          <w:p>
+            <w:r>
+              <w:t>0.9</w:t>
+            </w:r>
+          </w:p>
+        </w:tc>
+      </w:tr>
+      <w:tr>
+        <w:tc>
+          <w:tcPr>
+            <w:tcW w:w="2340" w:type="dxa"/>
+          </w:tcPr>
+          <w:p>
+            <w:r>
+              <w:t>0.1</w:t>
+            </w:r>
+          </w:p>
+        </w:tc>
+        <w:tc>
+          <w:tcPr>
+            <w:tcW w:w="2340" w:type="dxa"/>
+          </w:tcPr>
+          <w:p>
+            <w:r>
+              <w:t>1.0</w:t>
+            </w:r>
+          </w:p>
+        </w:tc>
+        <w:tc>
+          <w:tcPr>
+            <w:tcW w:w="2340" w:type="dxa"/>
+          </w:tcPr>
+          <w:p>
+            <w:r>
+              <w:t>0.81</w:t>
+            </w:r>
+          </w:p>
+        </w:tc>
+        <w:tc>
+          <w:tcPr>
+            <w:tcW w:w="2340" w:type="dxa"/>
+          </w:tcPr>
+          <w:p>
+            <w:r>
+              <w:t>0.9</w:t>
+            </w:r>
+          </w:p>
+        </w:tc>
+      </w:tr>
+      <w:tr>
+        <w:tc>
+          <w:tcPr>
+            <w:tcW w:w="2340" w:type="dxa"/>
+          </w:tcPr>
+          <w:p>
+            <w:r>
+              <w:t>1.0</w:t>
+            </w:r>
+          </w:p>
+        </w:tc>
+        <w:tc>
+          <w:tcPr>
+            <w:tcW w:w="2340" w:type="dxa"/>
+          </w:tcPr>
+          <w:p>
+            <w:r>
+              <w:t>1.0</w:t>
+            </w:r>
+          </w:p>
+        </w:tc>
+        <w:tc>
+          <w:tcPr>
+            <w:tcW w:w="2340" w:type="dxa"/>
+          </w:tcPr>
+          <w:p>
+            <w:r>
+              <w:t>0.81</w:t>
+            </w:r>
+          </w:p>
+        </w:tc>
+        <w:tc>
+          <w:tcPr>
+            <w:tcW w:w="2340" w:type="dxa"/>
+          </w:tcPr>
+          <w:p>
+            <w:r>
+              <w:t>0.9</w:t>
+            </w:r>
+          </w:p>
+        </w:tc>
+      </w:tr>
+      <w:tr>
+        <w:tc>
+          <w:tcPr>
             <w:tcW w:w="2340" w:type="dxa"/>
           </w:tcPr>
           <w:p>
@@ -357,48 +751,35 @@
             <w:tcW w:w="2340" w:type="dxa"/>
           </w:tcPr>
           <w:p>
-            <w:pPr>
-              <w:cnfStyle w:val="000000000000" w:firstRow="0" w:lastRow="0" w:firstColumn="0" w:lastColumn="0" w:oddVBand="0" w:evenVBand="0" w:oddHBand="0" w:evenHBand="0" w:firstRowFirstColumn="0" w:firstRowLastColumn="0" w:lastRowFirstColumn="0" w:lastRowLastColumn="0"/>
-            </w:pPr>
-            <w:r>
-              <w:t>0.63</w:t>
-            </w:r>
-          </w:p>
-        </w:tc>
-        <w:tc>
-          <w:tcPr>
-            <w:tcW w:w="2340" w:type="dxa"/>
-          </w:tcPr>
-          <w:p>
-            <w:pPr>
-              <w:cnfStyle w:val="000000000000" w:firstRow="0" w:lastRow="0" w:firstColumn="0" w:lastColumn="0" w:oddVBand="0" w:evenVBand="0" w:oddHBand="0" w:evenHBand="0" w:firstRowFirstColumn="0" w:firstRowLastColumn="0" w:lastRowFirstColumn="0" w:lastRowLastColumn="0"/>
-            </w:pPr>
-            <w:r>
-              <w:t>0.72</w:t>
-            </w:r>
-          </w:p>
-        </w:tc>
-        <w:tc>
-          <w:tcPr>
-            <w:tcW w:w="2340" w:type="dxa"/>
-          </w:tcPr>
-          <w:p>
-            <w:pPr>
-              <w:cnfStyle w:val="000000000000" w:firstRow="0" w:lastRow="0" w:firstColumn="0" w:lastColumn="0" w:oddVBand="0" w:evenVBand="0" w:oddHBand="0" w:evenHBand="0" w:firstRowFirstColumn="0" w:firstRowLastColumn="0" w:lastRowFirstColumn="0" w:lastRowLastColumn="0"/>
-            </w:pPr>
-            <w:r>
-              <w:t>0.63</w:t>
-            </w:r>
-          </w:p>
-        </w:tc>
-      </w:tr>
-      <w:tr>
-        <w:trPr>
-          <w:cnfStyle w:val="000000100000" w:firstRow="0" w:lastRow="0" w:firstColumn="0" w:lastColumn="0" w:oddVBand="0" w:evenVBand="0" w:oddHBand="1" w:evenHBand="0" w:firstRowFirstColumn="0" w:firstRowLastColumn="0" w:lastRowFirstColumn="0" w:lastRowLastColumn="0"/>
-        </w:trPr>
-        <w:tc>
-          <w:tcPr>
-            <w:cnfStyle w:val="001000000000" w:firstRow="0" w:lastRow="0" w:firstColumn="1" w:lastColumn="0" w:oddVBand="0" w:evenVBand="0" w:oddHBand="0" w:evenHBand="0" w:firstRowFirstColumn="0" w:firstRowLastColumn="0" w:lastRowFirstColumn="0" w:lastRowLastColumn="0"/>
+            <w:r>
+              <w:t>1.0</w:t>
+            </w:r>
+          </w:p>
+        </w:tc>
+        <w:tc>
+          <w:tcPr>
+            <w:tcW w:w="2340" w:type="dxa"/>
+          </w:tcPr>
+          <w:p>
+            <w:r>
+              <w:t>0.81</w:t>
+            </w:r>
+          </w:p>
+        </w:tc>
+        <w:tc>
+          <w:tcPr>
+            <w:tcW w:w="2340" w:type="dxa"/>
+          </w:tcPr>
+          <w:p>
+            <w:r>
+              <w:t>0.9</w:t>
+            </w:r>
+          </w:p>
+        </w:tc>
+      </w:tr>
+      <w:tr>
+        <w:tc>
+          <w:tcPr>
             <w:tcW w:w="2340" w:type="dxa"/>
           </w:tcPr>
           <w:p>
@@ -412,45 +793,35 @@
             <w:tcW w:w="2340" w:type="dxa"/>
           </w:tcPr>
           <w:p>
-            <w:pPr>
-              <w:cnfStyle w:val="000000100000" w:firstRow="0" w:lastRow="0" w:firstColumn="0" w:lastColumn="0" w:oddVBand="0" w:evenVBand="0" w:oddHBand="1" w:evenHBand="0" w:firstRowFirstColumn="0" w:firstRowLastColumn="0" w:lastRowFirstColumn="0" w:lastRowLastColumn="0"/>
-            </w:pPr>
-            <w:r>
-              <w:t>0.65</w:t>
-            </w:r>
-          </w:p>
-        </w:tc>
-        <w:tc>
-          <w:tcPr>
-            <w:tcW w:w="2340" w:type="dxa"/>
-          </w:tcPr>
-          <w:p>
-            <w:pPr>
-              <w:cnfStyle w:val="000000100000" w:firstRow="0" w:lastRow="0" w:firstColumn="0" w:lastColumn="0" w:oddVBand="0" w:evenVBand="0" w:oddHBand="1" w:evenHBand="0" w:firstRowFirstColumn="0" w:firstRowLastColumn="0" w:lastRowFirstColumn="0" w:lastRowLastColumn="0"/>
-            </w:pPr>
-            <w:r>
-              <w:t>0.72</w:t>
-            </w:r>
-          </w:p>
-        </w:tc>
-        <w:tc>
-          <w:tcPr>
-            <w:tcW w:w="2340" w:type="dxa"/>
-          </w:tcPr>
-          <w:p>
-            <w:pPr>
-              <w:cnfStyle w:val="000000100000" w:firstRow="0" w:lastRow="0" w:firstColumn="0" w:lastColumn="0" w:oddVBand="0" w:evenVBand="0" w:oddHBand="1" w:evenHBand="0" w:firstRowFirstColumn="0" w:firstRowLastColumn="0" w:lastRowFirstColumn="0" w:lastRowLastColumn="0"/>
-            </w:pPr>
-            <w:r>
-              <w:t>0.63</w:t>
-            </w:r>
-          </w:p>
-        </w:tc>
-      </w:tr>
-      <w:tr>
-        <w:tc>
-          <w:tcPr>
-            <w:cnfStyle w:val="001000000000" w:firstRow="0" w:lastRow="0" w:firstColumn="1" w:lastColumn="0" w:oddVBand="0" w:evenVBand="0" w:oddHBand="0" w:evenHBand="0" w:firstRowFirstColumn="0" w:firstRowLastColumn="0" w:lastRowFirstColumn="0" w:lastRowLastColumn="0"/>
+            <w:r>
+              <w:t>1.0</w:t>
+            </w:r>
+          </w:p>
+        </w:tc>
+        <w:tc>
+          <w:tcPr>
+            <w:tcW w:w="2340" w:type="dxa"/>
+          </w:tcPr>
+          <w:p>
+            <w:r>
+              <w:t>0.81</w:t>
+            </w:r>
+          </w:p>
+        </w:tc>
+        <w:tc>
+          <w:tcPr>
+            <w:tcW w:w="2340" w:type="dxa"/>
+          </w:tcPr>
+          <w:p>
+            <w:r>
+              <w:t>0.9</w:t>
+            </w:r>
+          </w:p>
+        </w:tc>
+      </w:tr>
+      <w:tr>
+        <w:tc>
+          <w:tcPr>
             <w:tcW w:w="2340" w:type="dxa"/>
           </w:tcPr>
           <w:p>
@@ -464,48 +835,35 @@
             <w:tcW w:w="2340" w:type="dxa"/>
           </w:tcPr>
           <w:p>
-            <w:pPr>
-              <w:cnfStyle w:val="000000000000" w:firstRow="0" w:lastRow="0" w:firstColumn="0" w:lastColumn="0" w:oddVBand="0" w:evenVBand="0" w:oddHBand="0" w:evenHBand="0" w:firstRowFirstColumn="0" w:firstRowLastColumn="0" w:lastRowFirstColumn="0" w:lastRowLastColumn="0"/>
-            </w:pPr>
-            <w:r>
-              <w:t>0.68</w:t>
-            </w:r>
-          </w:p>
-        </w:tc>
-        <w:tc>
-          <w:tcPr>
-            <w:tcW w:w="2340" w:type="dxa"/>
-          </w:tcPr>
-          <w:p>
-            <w:pPr>
-              <w:cnfStyle w:val="000000000000" w:firstRow="0" w:lastRow="0" w:firstColumn="0" w:lastColumn="0" w:oddVBand="0" w:evenVBand="0" w:oddHBand="0" w:evenHBand="0" w:firstRowFirstColumn="0" w:firstRowLastColumn="0" w:lastRowFirstColumn="0" w:lastRowLastColumn="0"/>
-            </w:pPr>
-            <w:r>
-              <w:t>0.72</w:t>
-            </w:r>
-          </w:p>
-        </w:tc>
-        <w:tc>
-          <w:tcPr>
-            <w:tcW w:w="2340" w:type="dxa"/>
-          </w:tcPr>
-          <w:p>
-            <w:pPr>
-              <w:cnfStyle w:val="000000000000" w:firstRow="0" w:lastRow="0" w:firstColumn="0" w:lastColumn="0" w:oddVBand="0" w:evenVBand="0" w:oddHBand="0" w:evenHBand="0" w:firstRowFirstColumn="0" w:firstRowLastColumn="0" w:lastRowFirstColumn="0" w:lastRowLastColumn="0"/>
-            </w:pPr>
-            <w:r>
-              <w:t>0.63</w:t>
-            </w:r>
-          </w:p>
-        </w:tc>
-      </w:tr>
-      <w:tr>
-        <w:trPr>
-          <w:cnfStyle w:val="000000100000" w:firstRow="0" w:lastRow="0" w:firstColumn="0" w:lastColumn="0" w:oddVBand="0" w:evenVBand="0" w:oddHBand="1" w:evenHBand="0" w:firstRowFirstColumn="0" w:firstRowLastColumn="0" w:lastRowFirstColumn="0" w:lastRowLastColumn="0"/>
-        </w:trPr>
-        <w:tc>
-          <w:tcPr>
-            <w:cnfStyle w:val="001000000000" w:firstRow="0" w:lastRow="0" w:firstColumn="1" w:lastColumn="0" w:oddVBand="0" w:evenVBand="0" w:oddHBand="0" w:evenHBand="0" w:firstRowFirstColumn="0" w:firstRowLastColumn="0" w:lastRowFirstColumn="0" w:lastRowLastColumn="0"/>
+            <w:r>
+              <w:t>1.0</w:t>
+            </w:r>
+          </w:p>
+        </w:tc>
+        <w:tc>
+          <w:tcPr>
+            <w:tcW w:w="2340" w:type="dxa"/>
+          </w:tcPr>
+          <w:p>
+            <w:r>
+              <w:t>0.82</w:t>
+            </w:r>
+          </w:p>
+        </w:tc>
+        <w:tc>
+          <w:tcPr>
+            <w:tcW w:w="2340" w:type="dxa"/>
+          </w:tcPr>
+          <w:p>
+            <w:r>
+              <w:t>0.9</w:t>
+            </w:r>
+          </w:p>
+        </w:tc>
+      </w:tr>
+      <w:tr>
+        <w:tc>
+          <w:tcPr>
             <w:tcW w:w="2340" w:type="dxa"/>
           </w:tcPr>
           <w:p>
@@ -519,45 +877,35 @@
             <w:tcW w:w="2340" w:type="dxa"/>
           </w:tcPr>
           <w:p>
-            <w:pPr>
-              <w:cnfStyle w:val="000000100000" w:firstRow="0" w:lastRow="0" w:firstColumn="0" w:lastColumn="0" w:oddVBand="0" w:evenVBand="0" w:oddHBand="1" w:evenHBand="0" w:firstRowFirstColumn="0" w:firstRowLastColumn="0" w:lastRowFirstColumn="0" w:lastRowLastColumn="0"/>
-            </w:pPr>
-            <w:r>
-              <w:t>0.71</w:t>
-            </w:r>
-          </w:p>
-        </w:tc>
-        <w:tc>
-          <w:tcPr>
-            <w:tcW w:w="2340" w:type="dxa"/>
-          </w:tcPr>
-          <w:p>
-            <w:pPr>
-              <w:cnfStyle w:val="000000100000" w:firstRow="0" w:lastRow="0" w:firstColumn="0" w:lastColumn="0" w:oddVBand="0" w:evenVBand="0" w:oddHBand="1" w:evenHBand="0" w:firstRowFirstColumn="0" w:firstRowLastColumn="0" w:lastRowFirstColumn="0" w:lastRowLastColumn="0"/>
-            </w:pPr>
-            <w:r>
-              <w:t>0.72</w:t>
-            </w:r>
-          </w:p>
-        </w:tc>
-        <w:tc>
-          <w:tcPr>
-            <w:tcW w:w="2340" w:type="dxa"/>
-          </w:tcPr>
-          <w:p>
-            <w:pPr>
-              <w:cnfStyle w:val="000000100000" w:firstRow="0" w:lastRow="0" w:firstColumn="0" w:lastColumn="0" w:oddVBand="0" w:evenVBand="0" w:oddHBand="1" w:evenHBand="0" w:firstRowFirstColumn="0" w:firstRowLastColumn="0" w:lastRowFirstColumn="0" w:lastRowLastColumn="0"/>
-            </w:pPr>
-            <w:r>
-              <w:t>0.64</w:t>
-            </w:r>
-          </w:p>
-        </w:tc>
-      </w:tr>
-      <w:tr>
-        <w:tc>
-          <w:tcPr>
-            <w:cnfStyle w:val="001000000000" w:firstRow="0" w:lastRow="0" w:firstColumn="1" w:lastColumn="0" w:oddVBand="0" w:evenVBand="0" w:oddHBand="0" w:evenHBand="0" w:firstRowFirstColumn="0" w:firstRowLastColumn="0" w:lastRowFirstColumn="0" w:lastRowLastColumn="0"/>
+            <w:r>
+              <w:t>0.99</w:t>
+            </w:r>
+          </w:p>
+        </w:tc>
+        <w:tc>
+          <w:tcPr>
+            <w:tcW w:w="2340" w:type="dxa"/>
+          </w:tcPr>
+          <w:p>
+            <w:r>
+              <w:t>0.82</w:t>
+            </w:r>
+          </w:p>
+        </w:tc>
+        <w:tc>
+          <w:tcPr>
+            <w:tcW w:w="2340" w:type="dxa"/>
+          </w:tcPr>
+          <w:p>
+            <w:r>
+              <w:t>0.9</w:t>
+            </w:r>
+          </w:p>
+        </w:tc>
+      </w:tr>
+      <w:tr>
+        <w:tc>
+          <w:tcPr>
             <w:tcW w:w="2340" w:type="dxa"/>
           </w:tcPr>
           <w:p>
@@ -571,69 +919,38 @@
             <w:tcW w:w="2340" w:type="dxa"/>
           </w:tcPr>
           <w:p>
-            <w:pPr>
-              <w:cnfStyle w:val="000000000000" w:firstRow="0" w:lastRow="0" w:firstColumn="0" w:lastColumn="0" w:oddVBand="0" w:evenVBand="0" w:oddHBand="0" w:evenHBand="0" w:firstRowFirstColumn="0" w:firstRowLastColumn="0" w:lastRowFirstColumn="0" w:lastRowLastColumn="0"/>
-            </w:pPr>
-            <w:r>
-              <w:t>0.71</w:t>
-            </w:r>
-          </w:p>
-        </w:tc>
-        <w:tc>
-          <w:tcPr>
-            <w:tcW w:w="2340" w:type="dxa"/>
-          </w:tcPr>
-          <w:p>
-            <w:pPr>
-              <w:cnfStyle w:val="000000000000" w:firstRow="0" w:lastRow="0" w:firstColumn="0" w:lastColumn="0" w:oddVBand="0" w:evenVBand="0" w:oddHBand="0" w:evenHBand="0" w:firstRowFirstColumn="0" w:firstRowLastColumn="0" w:lastRowFirstColumn="0" w:lastRowLastColumn="0"/>
-            </w:pPr>
-            <w:r>
-              <w:t>0.72</w:t>
-            </w:r>
-          </w:p>
-        </w:tc>
-        <w:tc>
-          <w:tcPr>
-            <w:tcW w:w="2340" w:type="dxa"/>
-          </w:tcPr>
-          <w:p>
-            <w:pPr>
-              <w:cnfStyle w:val="000000000000" w:firstRow="0" w:lastRow="0" w:firstColumn="0" w:lastColumn="0" w:oddVBand="0" w:evenVBand="0" w:oddHBand="0" w:evenHBand="0" w:firstRowFirstColumn="0" w:firstRowLastColumn="0" w:lastRowFirstColumn="0" w:lastRowLastColumn="0"/>
-            </w:pPr>
-            <w:r>
-              <w:t>0.66</w:t>
-            </w:r>
-          </w:p>
-        </w:tc>
-      </w:tr>
-      <w:bookmarkEnd w:id="0"/>
-    </w:tbl>
-    <w:p/>
-    <w:p/>
-    <w:tbl>
-      <w:tblPr>
-        <w:tblStyle w:val="PlainTable3"/>
-        <w:tblW w:w="0" w:type="auto"/>
-        <w:tblLook w:val="04A0" w:firstRow="1" w:lastRow="0" w:firstColumn="1" w:lastColumn="0" w:noHBand="0" w:noVBand="1"/>
-      </w:tblPr>
-      <w:tblGrid>
-        <w:gridCol w:w="2340"/>
-        <w:gridCol w:w="2340"/>
-        <w:gridCol w:w="2340"/>
-        <w:gridCol w:w="2340"/>
-      </w:tblGrid>
-      <w:tr>
-        <w:trPr>
-          <w:cnfStyle w:val="100000000000" w:firstRow="1" w:lastRow="0" w:firstColumn="0" w:lastColumn="0" w:oddVBand="0" w:evenVBand="0" w:oddHBand="0" w:evenHBand="0" w:firstRowFirstColumn="0" w:firstRowLastColumn="0" w:lastRowFirstColumn="0" w:lastRowLastColumn="0"/>
-        </w:trPr>
-        <w:tc>
-          <w:tcPr>
-            <w:cnfStyle w:val="001000000100" w:firstRow="0" w:lastRow="0" w:firstColumn="1" w:lastColumn="0" w:oddVBand="0" w:evenVBand="0" w:oddHBand="0" w:evenHBand="0" w:firstRowFirstColumn="1" w:firstRowLastColumn="0" w:lastRowFirstColumn="0" w:lastRowLastColumn="0"/>
-            <w:tcW w:w="2340" w:type="dxa"/>
-          </w:tcPr>
-          <w:p>
-            <w:bookmarkStart w:id="1" w:name="_Hlk36153940"/>
-            <w:bookmarkStart w:id="2" w:name="_GoBack" w:colFirst="0" w:colLast="4"/>
+            <w:r>
+              <w:t>0.97</w:t>
+            </w:r>
+          </w:p>
+        </w:tc>
+        <w:tc>
+          <w:tcPr>
+            <w:tcW w:w="2340" w:type="dxa"/>
+          </w:tcPr>
+          <w:p>
+            <w:r>
+              <w:t>0.83</w:t>
+            </w:r>
+          </w:p>
+        </w:tc>
+        <w:tc>
+          <w:tcPr>
+            <w:tcW w:w="2340" w:type="dxa"/>
+          </w:tcPr>
+          <w:p>
+            <w:r>
+              <w:t>0.89</w:t>
+            </w:r>
+          </w:p>
+        </w:tc>
+      </w:tr>
+      <w:tr>
+        <w:tc>
+          <w:tcPr>
+            <w:tcW w:w="2340" w:type="dxa"/>
+          </w:tcPr>
+          <w:p>
             <w:r>
               <w:t>C</w:t>
             </w:r>
@@ -644,9 +961,6 @@
             <w:tcW w:w="2340" w:type="dxa"/>
           </w:tcPr>
           <w:p>
-            <w:pPr>
-              <w:cnfStyle w:val="100000000000" w:firstRow="1" w:lastRow="0" w:firstColumn="0" w:lastColumn="0" w:oddVBand="0" w:evenVBand="0" w:oddHBand="0" w:evenHBand="0" w:firstRowFirstColumn="0" w:firstRowLastColumn="0" w:lastRowFirstColumn="0" w:lastRowLastColumn="0"/>
-            </w:pPr>
             <w:r>
               <w:t>Precision</w:t>
             </w:r>
@@ -657,9 +971,6 @@
             <w:tcW w:w="2340" w:type="dxa"/>
           </w:tcPr>
           <w:p>
-            <w:pPr>
-              <w:cnfStyle w:val="100000000000" w:firstRow="1" w:lastRow="0" w:firstColumn="0" w:lastColumn="0" w:oddVBand="0" w:evenVBand="0" w:oddHBand="0" w:evenHBand="0" w:firstRowFirstColumn="0" w:firstRowLastColumn="0" w:lastRowFirstColumn="0" w:lastRowLastColumn="0"/>
-            </w:pPr>
             <w:r>
               <w:t>Recall</w:t>
             </w:r>
@@ -670,9 +981,6 @@
             <w:tcW w:w="2340" w:type="dxa"/>
           </w:tcPr>
           <w:p>
-            <w:pPr>
-              <w:cnfStyle w:val="100000000000" w:firstRow="1" w:lastRow="0" w:firstColumn="0" w:lastColumn="0" w:oddVBand="0" w:evenVBand="0" w:oddHBand="0" w:evenHBand="0" w:firstRowFirstColumn="0" w:firstRowLastColumn="0" w:lastRowFirstColumn="0" w:lastRowLastColumn="0"/>
-            </w:pPr>
             <w:r>
               <w:t>F1-Score</w:t>
             </w:r>
@@ -680,62 +988,888 @@
         </w:tc>
       </w:tr>
       <w:tr>
-        <w:trPr>
-          <w:cnfStyle w:val="000000100000" w:firstRow="0" w:lastRow="0" w:firstColumn="0" w:lastColumn="0" w:oddVBand="0" w:evenVBand="0" w:oddHBand="1" w:evenHBand="0" w:firstRowFirstColumn="0" w:firstRowLastColumn="0" w:lastRowFirstColumn="0" w:lastRowLastColumn="0"/>
-        </w:trPr>
-        <w:tc>
-          <w:tcPr>
-            <w:cnfStyle w:val="001000000000" w:firstRow="0" w:lastRow="0" w:firstColumn="1" w:lastColumn="0" w:oddVBand="0" w:evenVBand="0" w:oddHBand="0" w:evenHBand="0" w:firstRowFirstColumn="0" w:firstRowLastColumn="0" w:lastRowFirstColumn="0" w:lastRowLastColumn="0"/>
-            <w:tcW w:w="2340" w:type="dxa"/>
-          </w:tcPr>
-          <w:p>
-            <w:r>
-              <w:t>100000.0</w:t>
-            </w:r>
-          </w:p>
-        </w:tc>
-        <w:tc>
-          <w:tcPr>
-            <w:tcW w:w="2340" w:type="dxa"/>
-          </w:tcPr>
-          <w:p>
-            <w:pPr>
-              <w:cnfStyle w:val="000000100000" w:firstRow="0" w:lastRow="0" w:firstColumn="0" w:lastColumn="0" w:oddVBand="0" w:evenVBand="0" w:oddHBand="1" w:evenHBand="0" w:firstRowFirstColumn="0" w:firstRowLastColumn="0" w:lastRowFirstColumn="0" w:lastRowLastColumn="0"/>
-            </w:pPr>
-            <w:r>
-              <w:t>0.72</w:t>
-            </w:r>
-          </w:p>
-        </w:tc>
-        <w:tc>
-          <w:tcPr>
-            <w:tcW w:w="2340" w:type="dxa"/>
-          </w:tcPr>
-          <w:p>
-            <w:pPr>
-              <w:cnfStyle w:val="000000100000" w:firstRow="0" w:lastRow="0" w:firstColumn="0" w:lastColumn="0" w:oddVBand="0" w:evenVBand="0" w:oddHBand="1" w:evenHBand="0" w:firstRowFirstColumn="0" w:firstRowLastColumn="0" w:lastRowFirstColumn="0" w:lastRowLastColumn="0"/>
-            </w:pPr>
-            <w:r>
-              <w:t>0.72</w:t>
-            </w:r>
-          </w:p>
-        </w:tc>
-        <w:tc>
-          <w:tcPr>
-            <w:tcW w:w="2340" w:type="dxa"/>
-          </w:tcPr>
-          <w:p>
-            <w:pPr>
-              <w:cnfStyle w:val="000000100000" w:firstRow="0" w:lastRow="0" w:firstColumn="0" w:lastColumn="0" w:oddVBand="0" w:evenVBand="0" w:oddHBand="1" w:evenHBand="0" w:firstRowFirstColumn="0" w:firstRowLastColumn="0" w:lastRowFirstColumn="0" w:lastRowLastColumn="0"/>
-            </w:pPr>
-            <w:r>
-              <w:t>0.66</w:t>
-            </w:r>
-          </w:p>
-        </w:tc>
-      </w:tr>
-      <w:bookmarkEnd w:id="1"/>
-      <w:bookmarkEnd w:id="2"/>
+        <w:tc>
+          <w:tcPr>
+            <w:tcW w:w="2340" w:type="dxa"/>
+          </w:tcPr>
+          <w:p>
+            <w:r>
+              <w:t>0.0001</w:t>
+            </w:r>
+          </w:p>
+        </w:tc>
+        <w:tc>
+          <w:tcPr>
+            <w:tcW w:w="2340" w:type="dxa"/>
+          </w:tcPr>
+          <w:p>
+            <w:r>
+              <w:t>1.0</w:t>
+            </w:r>
+          </w:p>
+        </w:tc>
+        <w:tc>
+          <w:tcPr>
+            <w:tcW w:w="2340" w:type="dxa"/>
+          </w:tcPr>
+          <w:p>
+            <w:r>
+              <w:t>0.77</w:t>
+            </w:r>
+          </w:p>
+        </w:tc>
+        <w:tc>
+          <w:tcPr>
+            <w:tcW w:w="2340" w:type="dxa"/>
+          </w:tcPr>
+          <w:p>
+            <w:r>
+              <w:t>0.87</w:t>
+            </w:r>
+          </w:p>
+        </w:tc>
+      </w:tr>
+      <w:tr>
+        <w:tc>
+          <w:tcPr>
+            <w:tcW w:w="2340" w:type="dxa"/>
+          </w:tcPr>
+          <w:p>
+            <w:r>
+              <w:t>0.001</w:t>
+            </w:r>
+          </w:p>
+        </w:tc>
+        <w:tc>
+          <w:tcPr>
+            <w:tcW w:w="2340" w:type="dxa"/>
+          </w:tcPr>
+          <w:p>
+            <w:r>
+              <w:t>1.0</w:t>
+            </w:r>
+          </w:p>
+        </w:tc>
+        <w:tc>
+          <w:tcPr>
+            <w:tcW w:w="2340" w:type="dxa"/>
+          </w:tcPr>
+          <w:p>
+            <w:r>
+              <w:t>0.77</w:t>
+            </w:r>
+          </w:p>
+        </w:tc>
+        <w:tc>
+          <w:tcPr>
+            <w:tcW w:w="2340" w:type="dxa"/>
+          </w:tcPr>
+          <w:p>
+            <w:r>
+              <w:t>0.87</w:t>
+            </w:r>
+          </w:p>
+        </w:tc>
+      </w:tr>
+      <w:tr>
+        <w:tc>
+          <w:tcPr>
+            <w:tcW w:w="2340" w:type="dxa"/>
+          </w:tcPr>
+          <w:p>
+            <w:r>
+              <w:t>0.01</w:t>
+            </w:r>
+          </w:p>
+        </w:tc>
+        <w:tc>
+          <w:tcPr>
+            <w:tcW w:w="2340" w:type="dxa"/>
+          </w:tcPr>
+          <w:p>
+            <w:r>
+              <w:t>1.0</w:t>
+            </w:r>
+          </w:p>
+        </w:tc>
+        <w:tc>
+          <w:tcPr>
+            <w:tcW w:w="2340" w:type="dxa"/>
+          </w:tcPr>
+          <w:p>
+            <w:r>
+              <w:t>0.77</w:t>
+            </w:r>
+          </w:p>
+        </w:tc>
+        <w:tc>
+          <w:tcPr>
+            <w:tcW w:w="2340" w:type="dxa"/>
+          </w:tcPr>
+          <w:p>
+            <w:r>
+              <w:t>0.87</w:t>
+            </w:r>
+          </w:p>
+        </w:tc>
+      </w:tr>
+      <w:tr>
+        <w:tc>
+          <w:tcPr>
+            <w:tcW w:w="2340" w:type="dxa"/>
+          </w:tcPr>
+          <w:p>
+            <w:r>
+              <w:lastRenderedPageBreak/>
+              <w:t>0.1</w:t>
+            </w:r>
+          </w:p>
+        </w:tc>
+        <w:tc>
+          <w:tcPr>
+            <w:tcW w:w="2340" w:type="dxa"/>
+          </w:tcPr>
+          <w:p>
+            <w:r>
+              <w:t>1.0</w:t>
+            </w:r>
+          </w:p>
+        </w:tc>
+        <w:tc>
+          <w:tcPr>
+            <w:tcW w:w="2340" w:type="dxa"/>
+          </w:tcPr>
+          <w:p>
+            <w:r>
+              <w:t>0.77</w:t>
+            </w:r>
+          </w:p>
+        </w:tc>
+        <w:tc>
+          <w:tcPr>
+            <w:tcW w:w="2340" w:type="dxa"/>
+          </w:tcPr>
+          <w:p>
+            <w:r>
+              <w:t>0.87</w:t>
+            </w:r>
+          </w:p>
+        </w:tc>
+      </w:tr>
+      <w:tr>
+        <w:tc>
+          <w:tcPr>
+            <w:tcW w:w="2340" w:type="dxa"/>
+          </w:tcPr>
+          <w:p>
+            <w:r>
+              <w:t>1.0</w:t>
+            </w:r>
+          </w:p>
+        </w:tc>
+        <w:tc>
+          <w:tcPr>
+            <w:tcW w:w="2340" w:type="dxa"/>
+          </w:tcPr>
+          <w:p>
+            <w:r>
+              <w:t>1.0</w:t>
+            </w:r>
+          </w:p>
+        </w:tc>
+        <w:tc>
+          <w:tcPr>
+            <w:tcW w:w="2340" w:type="dxa"/>
+          </w:tcPr>
+          <w:p>
+            <w:r>
+              <w:t>0.77</w:t>
+            </w:r>
+          </w:p>
+        </w:tc>
+        <w:tc>
+          <w:tcPr>
+            <w:tcW w:w="2340" w:type="dxa"/>
+          </w:tcPr>
+          <w:p>
+            <w:r>
+              <w:t>0.87</w:t>
+            </w:r>
+          </w:p>
+        </w:tc>
+      </w:tr>
+      <w:tr>
+        <w:tc>
+          <w:tcPr>
+            <w:tcW w:w="2340" w:type="dxa"/>
+          </w:tcPr>
+          <w:p>
+            <w:r>
+              <w:t>10.0</w:t>
+            </w:r>
+          </w:p>
+        </w:tc>
+        <w:tc>
+          <w:tcPr>
+            <w:tcW w:w="2340" w:type="dxa"/>
+          </w:tcPr>
+          <w:p>
+            <w:r>
+              <w:t>1.0</w:t>
+            </w:r>
+          </w:p>
+        </w:tc>
+        <w:tc>
+          <w:tcPr>
+            <w:tcW w:w="2340" w:type="dxa"/>
+          </w:tcPr>
+          <w:p>
+            <w:r>
+              <w:t>0.77</w:t>
+            </w:r>
+          </w:p>
+        </w:tc>
+        <w:tc>
+          <w:tcPr>
+            <w:tcW w:w="2340" w:type="dxa"/>
+          </w:tcPr>
+          <w:p>
+            <w:r>
+              <w:t>0.87</w:t>
+            </w:r>
+          </w:p>
+        </w:tc>
+      </w:tr>
+      <w:tr>
+        <w:tc>
+          <w:tcPr>
+            <w:tcW w:w="2340" w:type="dxa"/>
+          </w:tcPr>
+          <w:p>
+            <w:r>
+              <w:t>50.0</w:t>
+            </w:r>
+          </w:p>
+        </w:tc>
+        <w:tc>
+          <w:tcPr>
+            <w:tcW w:w="2340" w:type="dxa"/>
+          </w:tcPr>
+          <w:p>
+            <w:r>
+              <w:t>0.98</w:t>
+            </w:r>
+          </w:p>
+        </w:tc>
+        <w:tc>
+          <w:tcPr>
+            <w:tcW w:w="2340" w:type="dxa"/>
+          </w:tcPr>
+          <w:p>
+            <w:r>
+              <w:t>0.78</w:t>
+            </w:r>
+          </w:p>
+        </w:tc>
+        <w:tc>
+          <w:tcPr>
+            <w:tcW w:w="2340" w:type="dxa"/>
+          </w:tcPr>
+          <w:p>
+            <w:r>
+              <w:t>0.87</w:t>
+            </w:r>
+          </w:p>
+        </w:tc>
+      </w:tr>
+      <w:tr>
+        <w:tc>
+          <w:tcPr>
+            <w:tcW w:w="2340" w:type="dxa"/>
+          </w:tcPr>
+          <w:p>
+            <w:r>
+              <w:t>100.0</w:t>
+            </w:r>
+          </w:p>
+        </w:tc>
+        <w:tc>
+          <w:tcPr>
+            <w:tcW w:w="2340" w:type="dxa"/>
+          </w:tcPr>
+          <w:p>
+            <w:r>
+              <w:t>0.93</w:t>
+            </w:r>
+          </w:p>
+        </w:tc>
+        <w:tc>
+          <w:tcPr>
+            <w:tcW w:w="2340" w:type="dxa"/>
+          </w:tcPr>
+          <w:p>
+            <w:r>
+              <w:t>0.77</w:t>
+            </w:r>
+          </w:p>
+        </w:tc>
+        <w:tc>
+          <w:tcPr>
+            <w:tcW w:w="2340" w:type="dxa"/>
+          </w:tcPr>
+          <w:p>
+            <w:r>
+              <w:t>0.84</w:t>
+            </w:r>
+          </w:p>
+        </w:tc>
+      </w:tr>
+      <w:tr>
+        <w:tc>
+          <w:tcPr>
+            <w:tcW w:w="2340" w:type="dxa"/>
+          </w:tcPr>
+          <w:p>
+            <w:r>
+              <w:t>1000.0</w:t>
+            </w:r>
+          </w:p>
+        </w:tc>
+        <w:tc>
+          <w:tcPr>
+            <w:tcW w:w="2340" w:type="dxa"/>
+          </w:tcPr>
+          <w:p>
+            <w:r>
+              <w:t>0.92</w:t>
+            </w:r>
+          </w:p>
+        </w:tc>
+        <w:tc>
+          <w:tcPr>
+            <w:tcW w:w="2340" w:type="dxa"/>
+          </w:tcPr>
+          <w:p>
+            <w:r>
+              <w:t>0.77</w:t>
+            </w:r>
+          </w:p>
+        </w:tc>
+        <w:tc>
+          <w:tcPr>
+            <w:tcW w:w="2340" w:type="dxa"/>
+          </w:tcPr>
+          <w:p>
+            <w:r>
+              <w:t>0.84</w:t>
+            </w:r>
+          </w:p>
+        </w:tc>
+      </w:tr>
+      <w:tr>
+        <w:tc>
+          <w:tcPr>
+            <w:tcW w:w="2340" w:type="dxa"/>
+          </w:tcPr>
+          <w:p>
+            <w:r>
+              <w:t>10000.0</w:t>
+            </w:r>
+          </w:p>
+        </w:tc>
+        <w:tc>
+          <w:tcPr>
+            <w:tcW w:w="2340" w:type="dxa"/>
+          </w:tcPr>
+          <w:p>
+            <w:r>
+              <w:t>0.97</w:t>
+            </w:r>
+          </w:p>
+        </w:tc>
+        <w:tc>
+          <w:tcPr>
+            <w:tcW w:w="2340" w:type="dxa"/>
+          </w:tcPr>
+          <w:p>
+            <w:r>
+              <w:t>0.78</w:t>
+            </w:r>
+          </w:p>
+        </w:tc>
+        <w:tc>
+          <w:tcPr>
+            <w:tcW w:w="2340" w:type="dxa"/>
+          </w:tcPr>
+          <w:p>
+            <w:r>
+              <w:t>0.87</w:t>
+            </w:r>
+          </w:p>
+        </w:tc>
+      </w:tr>
+      <w:tr>
+        <w:tc>
+          <w:tcPr>
+            <w:tcW w:w="2340" w:type="dxa"/>
+          </w:tcPr>
+          <w:p>
+            <w:r>
+              <w:t>C</w:t>
+            </w:r>
+          </w:p>
+        </w:tc>
+        <w:tc>
+          <w:tcPr>
+            <w:tcW w:w="2340" w:type="dxa"/>
+          </w:tcPr>
+          <w:p>
+            <w:r>
+              <w:t>Precision</w:t>
+            </w:r>
+          </w:p>
+        </w:tc>
+        <w:tc>
+          <w:tcPr>
+            <w:tcW w:w="2340" w:type="dxa"/>
+          </w:tcPr>
+          <w:p>
+            <w:r>
+              <w:t>Recall</w:t>
+            </w:r>
+          </w:p>
+        </w:tc>
+        <w:tc>
+          <w:tcPr>
+            <w:tcW w:w="2340" w:type="dxa"/>
+          </w:tcPr>
+          <w:p>
+            <w:r>
+              <w:t>F1-Score</w:t>
+            </w:r>
+          </w:p>
+        </w:tc>
+      </w:tr>
+      <w:tr>
+        <w:tc>
+          <w:tcPr>
+            <w:tcW w:w="2340" w:type="dxa"/>
+          </w:tcPr>
+          <w:p>
+            <w:r>
+              <w:t>0.0001</w:t>
+            </w:r>
+          </w:p>
+        </w:tc>
+        <w:tc>
+          <w:tcPr>
+            <w:tcW w:w="2340" w:type="dxa"/>
+          </w:tcPr>
+          <w:p>
+            <w:r>
+              <w:t>1.0</w:t>
+            </w:r>
+          </w:p>
+        </w:tc>
+        <w:tc>
+          <w:tcPr>
+            <w:tcW w:w="2340" w:type="dxa"/>
+          </w:tcPr>
+          <w:p>
+            <w:r>
+              <w:t>0.81</w:t>
+            </w:r>
+          </w:p>
+        </w:tc>
+        <w:tc>
+          <w:tcPr>
+            <w:tcW w:w="2340" w:type="dxa"/>
+          </w:tcPr>
+          <w:p>
+            <w:r>
+              <w:t>0.9</w:t>
+            </w:r>
+          </w:p>
+        </w:tc>
+      </w:tr>
+      <w:tr>
+        <w:tc>
+          <w:tcPr>
+            <w:tcW w:w="2340" w:type="dxa"/>
+          </w:tcPr>
+          <w:p>
+            <w:r>
+              <w:t>0.001</w:t>
+            </w:r>
+          </w:p>
+        </w:tc>
+        <w:tc>
+          <w:tcPr>
+            <w:tcW w:w="2340" w:type="dxa"/>
+          </w:tcPr>
+          <w:p>
+            <w:r>
+              <w:t>1.0</w:t>
+            </w:r>
+          </w:p>
+        </w:tc>
+        <w:tc>
+          <w:tcPr>
+            <w:tcW w:w="2340" w:type="dxa"/>
+          </w:tcPr>
+          <w:p>
+            <w:r>
+              <w:t>0.81</w:t>
+            </w:r>
+          </w:p>
+        </w:tc>
+        <w:tc>
+          <w:tcPr>
+            <w:tcW w:w="2340" w:type="dxa"/>
+          </w:tcPr>
+          <w:p>
+            <w:r>
+              <w:t>0.9</w:t>
+            </w:r>
+          </w:p>
+        </w:tc>
+      </w:tr>
+      <w:tr>
+        <w:tc>
+          <w:tcPr>
+            <w:tcW w:w="2340" w:type="dxa"/>
+          </w:tcPr>
+          <w:p>
+            <w:r>
+              <w:t>0.01</w:t>
+            </w:r>
+          </w:p>
+        </w:tc>
+        <w:tc>
+          <w:tcPr>
+            <w:tcW w:w="2340" w:type="dxa"/>
+          </w:tcPr>
+          <w:p>
+            <w:r>
+              <w:t>1.0</w:t>
+            </w:r>
+          </w:p>
+        </w:tc>
+        <w:tc>
+          <w:tcPr>
+            <w:tcW w:w="2340" w:type="dxa"/>
+          </w:tcPr>
+          <w:p>
+            <w:r>
+              <w:t>0.81</w:t>
+            </w:r>
+          </w:p>
+        </w:tc>
+        <w:tc>
+          <w:tcPr>
+            <w:tcW w:w="2340" w:type="dxa"/>
+          </w:tcPr>
+          <w:p>
+            <w:r>
+              <w:t>0.9</w:t>
+            </w:r>
+          </w:p>
+        </w:tc>
+      </w:tr>
+      <w:tr>
+        <w:tc>
+          <w:tcPr>
+            <w:tcW w:w="2340" w:type="dxa"/>
+          </w:tcPr>
+          <w:p>
+            <w:r>
+              <w:t>0.1</w:t>
+            </w:r>
+          </w:p>
+        </w:tc>
+        <w:tc>
+          <w:tcPr>
+            <w:tcW w:w="2340" w:type="dxa"/>
+          </w:tcPr>
+          <w:p>
+            <w:r>
+              <w:t>1.0</w:t>
+            </w:r>
+          </w:p>
+        </w:tc>
+        <w:tc>
+          <w:tcPr>
+            <w:tcW w:w="2340" w:type="dxa"/>
+          </w:tcPr>
+          <w:p>
+            <w:r>
+              <w:t>0.81</w:t>
+            </w:r>
+          </w:p>
+        </w:tc>
+        <w:tc>
+          <w:tcPr>
+            <w:tcW w:w="2340" w:type="dxa"/>
+          </w:tcPr>
+          <w:p>
+            <w:r>
+              <w:t>0.9</w:t>
+            </w:r>
+          </w:p>
+        </w:tc>
+      </w:tr>
+      <w:tr>
+        <w:tc>
+          <w:tcPr>
+            <w:tcW w:w="2340" w:type="dxa"/>
+          </w:tcPr>
+          <w:p>
+            <w:r>
+              <w:t>1.0</w:t>
+            </w:r>
+          </w:p>
+        </w:tc>
+        <w:tc>
+          <w:tcPr>
+            <w:tcW w:w="2340" w:type="dxa"/>
+          </w:tcPr>
+          <w:p>
+            <w:r>
+              <w:t>0.99</w:t>
+            </w:r>
+          </w:p>
+        </w:tc>
+        <w:tc>
+          <w:tcPr>
+            <w:tcW w:w="2340" w:type="dxa"/>
+          </w:tcPr>
+          <w:p>
+            <w:r>
+              <w:t>0.81</w:t>
+            </w:r>
+          </w:p>
+        </w:tc>
+        <w:tc>
+          <w:tcPr>
+            <w:tcW w:w="2340" w:type="dxa"/>
+          </w:tcPr>
+          <w:p>
+            <w:r>
+              <w:t>0.89</w:t>
+            </w:r>
+          </w:p>
+        </w:tc>
+      </w:tr>
+      <w:tr>
+        <w:tc>
+          <w:tcPr>
+            <w:tcW w:w="2340" w:type="dxa"/>
+          </w:tcPr>
+          <w:p>
+            <w:r>
+              <w:t>10.0</w:t>
+            </w:r>
+          </w:p>
+        </w:tc>
+        <w:tc>
+          <w:tcPr>
+            <w:tcW w:w="2340" w:type="dxa"/>
+          </w:tcPr>
+          <w:p>
+            <w:r>
+              <w:t>0.99</w:t>
+            </w:r>
+          </w:p>
+        </w:tc>
+        <w:tc>
+          <w:tcPr>
+            <w:tcW w:w="2340" w:type="dxa"/>
+          </w:tcPr>
+          <w:p>
+            <w:r>
+              <w:t>0.81</w:t>
+            </w:r>
+          </w:p>
+        </w:tc>
+        <w:tc>
+          <w:tcPr>
+            <w:tcW w:w="2340" w:type="dxa"/>
+          </w:tcPr>
+          <w:p>
+            <w:r>
+              <w:t>0.89</w:t>
+            </w:r>
+          </w:p>
+        </w:tc>
+      </w:tr>
+      <w:tr>
+        <w:tc>
+          <w:tcPr>
+            <w:tcW w:w="2340" w:type="dxa"/>
+          </w:tcPr>
+          <w:p>
+            <w:r>
+              <w:t>50.0</w:t>
+            </w:r>
+          </w:p>
+        </w:tc>
+        <w:tc>
+          <w:tcPr>
+            <w:tcW w:w="2340" w:type="dxa"/>
+          </w:tcPr>
+          <w:p>
+            <w:r>
+              <w:t>0.99</w:t>
+            </w:r>
+          </w:p>
+        </w:tc>
+        <w:tc>
+          <w:tcPr>
+            <w:tcW w:w="2340" w:type="dxa"/>
+          </w:tcPr>
+          <w:p>
+            <w:r>
+              <w:t>0.81</w:t>
+            </w:r>
+          </w:p>
+        </w:tc>
+        <w:tc>
+          <w:tcPr>
+            <w:tcW w:w="2340" w:type="dxa"/>
+          </w:tcPr>
+          <w:p>
+            <w:r>
+              <w:t>0.89</w:t>
+            </w:r>
+          </w:p>
+        </w:tc>
+      </w:tr>
+      <w:tr>
+        <w:tc>
+          <w:tcPr>
+            <w:tcW w:w="2340" w:type="dxa"/>
+          </w:tcPr>
+          <w:p>
+            <w:r>
+              <w:t>100.0</w:t>
+            </w:r>
+          </w:p>
+        </w:tc>
+        <w:tc>
+          <w:tcPr>
+            <w:tcW w:w="2340" w:type="dxa"/>
+          </w:tcPr>
+          <w:p>
+            <w:r>
+              <w:t>0.99</w:t>
+            </w:r>
+          </w:p>
+        </w:tc>
+        <w:tc>
+          <w:tcPr>
+            <w:tcW w:w="2340" w:type="dxa"/>
+          </w:tcPr>
+          <w:p>
+            <w:r>
+              <w:t>0.81</w:t>
+            </w:r>
+          </w:p>
+        </w:tc>
+        <w:tc>
+          <w:tcPr>
+            <w:tcW w:w="2340" w:type="dxa"/>
+          </w:tcPr>
+          <w:p>
+            <w:r>
+              <w:t>0.89</w:t>
+            </w:r>
+          </w:p>
+        </w:tc>
+      </w:tr>
+      <w:tr>
+        <w:tc>
+          <w:tcPr>
+            <w:tcW w:w="2340" w:type="dxa"/>
+          </w:tcPr>
+          <w:p>
+            <w:r>
+              <w:t>1000.0</w:t>
+            </w:r>
+          </w:p>
+        </w:tc>
+        <w:tc>
+          <w:tcPr>
+            <w:tcW w:w="2340" w:type="dxa"/>
+          </w:tcPr>
+          <w:p>
+            <w:r>
+              <w:t>0.98</w:t>
+            </w:r>
+          </w:p>
+        </w:tc>
+        <w:tc>
+          <w:tcPr>
+            <w:tcW w:w="2340" w:type="dxa"/>
+          </w:tcPr>
+          <w:p>
+            <w:r>
+              <w:t>0.81</w:t>
+            </w:r>
+          </w:p>
+        </w:tc>
+        <w:tc>
+          <w:tcPr>
+            <w:tcW w:w="2340" w:type="dxa"/>
+          </w:tcPr>
+          <w:p>
+            <w:r>
+              <w:t>0.89</w:t>
+            </w:r>
+          </w:p>
+        </w:tc>
+      </w:tr>
+      <w:tr>
+        <w:tc>
+          <w:tcPr>
+            <w:tcW w:w="2340" w:type="dxa"/>
+          </w:tcPr>
+          <w:p>
+            <w:r>
+              <w:t>10000.0</w:t>
+            </w:r>
+          </w:p>
+        </w:tc>
+        <w:tc>
+          <w:tcPr>
+            <w:tcW w:w="2340" w:type="dxa"/>
+          </w:tcPr>
+          <w:p>
+            <w:r>
+              <w:t>0.96</w:t>
+            </w:r>
+          </w:p>
+        </w:tc>
+        <w:tc>
+          <w:tcPr>
+            <w:tcW w:w="2340" w:type="dxa"/>
+          </w:tcPr>
+          <w:p>
+            <w:r>
+              <w:t>0.81</w:t>
+            </w:r>
+          </w:p>
+        </w:tc>
+        <w:tc>
+          <w:tcPr>
+            <w:tcW w:w="2340" w:type="dxa"/>
+          </w:tcPr>
+          <w:p>
+            <w:r>
+              <w:t>0.88</w:t>
+            </w:r>
+          </w:p>
+        </w:tc>
+      </w:tr>
     </w:tbl>
     <w:p/>
     <w:sectPr>
@@ -1178,7 +2312,7 @@
     <w:name w:val="Plain Table 3"/>
     <w:basedOn w:val="TableNormal"/>
     <w:uiPriority w:val="43"/>
-    <w:rsid w:val="00A3191C"/>
+    <w:rsid w:val="00EB149C"/>
     <w:pPr>
       <w:spacing w:after="0" w:line="240" w:lineRule="auto"/>
     </w:pPr>

</xml_diff>